<commit_message>
Update templates to take into account teaching unit fullname and study credits
</commit_message>
<xml_diff>
--- a/templates/template-fiche-ue-2022-v1.docx
+++ b/templates/template-fiche-ue-2022-v1.docx
@@ -2,132 +2,201 @@
 <file path=word/document.xml><?xml version="1.0" encoding="utf-8"?>
 <w:document xmlns:wpc="http://schemas.microsoft.com/office/word/2010/wordprocessingCanvas" xmlns:cx="http://schemas.microsoft.com/office/drawing/2014/chartex" xmlns:cx1="http://schemas.microsoft.com/office/drawing/2015/9/8/chartex" xmlns:cx2="http://schemas.microsoft.com/office/drawing/2015/10/21/chartex" xmlns:cx3="http://schemas.microsoft.com/office/drawing/2016/5/9/chartex" xmlns:cx4="http://schemas.microsoft.com/office/drawing/2016/5/10/chartex" xmlns:cx5="http://schemas.microsoft.com/office/drawing/2016/5/11/chartex" xmlns:cx6="http://schemas.microsoft.com/office/drawing/2016/5/12/chartex" xmlns:cx7="http://schemas.microsoft.com/office/drawing/2016/5/13/chartex" xmlns:cx8="http://schemas.microsoft.com/office/drawing/2016/5/14/chartex" xmlns:mc="http://schemas.openxmlformats.org/markup-compatibility/2006" xmlns:aink="http://schemas.microsoft.com/office/drawing/2016/ink" xmlns:am3d="http://schemas.microsoft.com/office/drawing/2017/model3d" xmlns:o="urn:schemas-microsoft-com:office:office" xmlns:oel="http://schemas.microsoft.com/office/2019/extlst" xmlns:r="http://schemas.openxmlformats.org/officeDocument/2006/relationships" xmlns:m="http://schemas.openxmlformats.org/officeDocument/2006/math" xmlns:v="urn:schemas-microsoft-com:vml" xmlns:wp14="http://schemas.microsoft.com/office/word/2010/wordprocessingDrawing" xmlns:wp="http://schemas.openxmlformats.org/drawingml/2006/wordprocessingDrawing" xmlns:w10="urn:schemas-microsoft-com:office:word" xmlns:w="http://schemas.openxmlformats.org/wordprocessingml/2006/main" xmlns:w14="http://schemas.microsoft.com/office/word/2010/wordml" xmlns:w15="http://schemas.microsoft.com/office/word/2012/wordml" xmlns:w16cex="http://schemas.microsoft.com/office/word/2018/wordml/cex" xmlns:w16cid="http://schemas.microsoft.com/office/word/2016/wordml/cid" xmlns:w16="http://schemas.microsoft.com/office/word/2018/wordml" xmlns:w16sdtdh="http://schemas.microsoft.com/office/word/2020/wordml/sdtdatahash" xmlns:w16se="http://schemas.microsoft.com/office/word/2015/wordml/symex" xmlns:wpg="http://schemas.microsoft.com/office/word/2010/wordprocessingGroup" xmlns:wpi="http://schemas.microsoft.com/office/word/2010/wordprocessingInk" xmlns:wne="http://schemas.microsoft.com/office/word/2006/wordml" xmlns:wps="http://schemas.microsoft.com/office/word/2010/wordprocessingShape" mc:Ignorable="w14 w15 w16se w16cid w16 w16cex w16sdtdh wp14">
   <w:body>
-    <w:p>
-      <w:pPr>
-        <w:pStyle w:val="Titre1"/>
-        <w:rPr>
-          <w:rStyle w:val="Accentuationintense"/>
-          <w:rFonts w:ascii="Avenir Medium" w:hAnsi="Avenir Medium"/>
-          <w:color w:val="FFFF00"/>
-          <w:sz w:val="28"/>
-          <w:szCs w:val="28"/>
-        </w:rPr>
-      </w:pPr>
-      <w:r>
-        <w:rPr>
-          <w:rStyle w:val="Accentuationintense"/>
-          <w:rFonts w:ascii="Avenir Medium" w:hAnsi="Avenir Medium"/>
-          <w:color w:val="FFFF00"/>
-          <w:sz w:val="28"/>
-          <w:szCs w:val="28"/>
-        </w:rPr>
-        <w:t>SEMESTRE n</w:t>
-      </w:r>
-    </w:p>
-    <w:p>
-      <w:pPr>
-        <w:pStyle w:val="Titre1"/>
-        <w:spacing w:before="0"/>
-        <w:jc w:val="both"/>
-        <w:rPr>
-          <w:rFonts w:ascii="Avenir Book" w:hAnsi="Avenir Book" w:cs="Cordia New"/>
-          <w:sz w:val="28"/>
-          <w:szCs w:val="28"/>
-        </w:rPr>
-      </w:pPr>
-      <w:r>
-        <w:rPr>
-          <w:rFonts w:ascii="Avenir Book" w:hAnsi="Avenir Book" w:cs="Cordia New"/>
-          <w:sz w:val="28"/>
-          <w:szCs w:val="28"/>
-          <w:lang w:bidi="fr-FR"/>
-        </w:rPr>
-        <w:t xml:space="preserve">UE </w:t>
-      </w:r>
-      <w:r>
-        <w:rPr>
-          <w:rFonts w:ascii="Avenir Book" w:hAnsi="Avenir Book" w:cs="Cordia New"/>
-          <w:sz w:val="28"/>
-          <w:szCs w:val="28"/>
-          <w:lang w:bidi="fr-FR"/>
-        </w:rPr>
-        <w:tab/>
-      </w:r>
-      <w:r>
-        <w:rPr>
-          <w:rFonts w:ascii="Avenir Book" w:hAnsi="Avenir Book" w:cs="Cordia New"/>
-          <w:sz w:val="28"/>
-          <w:szCs w:val="28"/>
-          <w:lang w:bidi="fr-FR"/>
-        </w:rPr>
-        <w:tab/>
-        <w:t>intitulÉ UE</w:t>
-      </w:r>
-      <w:r>
-        <w:rPr>
-          <w:rFonts w:ascii="Avenir Book" w:hAnsi="Avenir Book" w:cs="Cordia New"/>
-          <w:sz w:val="28"/>
-          <w:szCs w:val="28"/>
-          <w:lang w:bidi="fr-FR"/>
-        </w:rPr>
-        <w:tab/>
-      </w:r>
-      <w:r>
-        <w:rPr>
-          <w:rFonts w:ascii="Avenir Book" w:hAnsi="Avenir Book" w:cs="Cordia New"/>
-          <w:sz w:val="28"/>
-          <w:szCs w:val="28"/>
-          <w:lang w:bidi="fr-FR"/>
-        </w:rPr>
-        <w:tab/>
-      </w:r>
-      <w:r>
-        <w:rPr>
-          <w:rFonts w:ascii="Avenir Book" w:hAnsi="Avenir Book" w:cs="Cordia New"/>
-          <w:sz w:val="28"/>
-          <w:szCs w:val="28"/>
-          <w:lang w:bidi="fr-FR"/>
-        </w:rPr>
-        <w:tab/>
-      </w:r>
-      <w:r>
-        <w:rPr>
-          <w:rFonts w:ascii="Avenir Book" w:hAnsi="Avenir Book" w:cs="Cordia New"/>
-          <w:sz w:val="28"/>
-          <w:szCs w:val="28"/>
-          <w:lang w:bidi="fr-FR"/>
-        </w:rPr>
-        <w:tab/>
-      </w:r>
-      <w:r>
-        <w:rPr>
-          <w:rFonts w:ascii="Avenir Book" w:hAnsi="Avenir Book" w:cs="Cordia New"/>
-          <w:sz w:val="28"/>
-          <w:szCs w:val="28"/>
-          <w:lang w:bidi="fr-FR"/>
-        </w:rPr>
-        <w:tab/>
-      </w:r>
-      <w:r>
-        <w:rPr>
-          <w:rFonts w:ascii="Avenir Book" w:hAnsi="Avenir Book" w:cs="Cordia New"/>
-          <w:sz w:val="28"/>
-          <w:szCs w:val="28"/>
-          <w:lang w:bidi="fr-FR"/>
-        </w:rPr>
-        <w:tab/>
-      </w:r>
-      <w:r>
-        <w:rPr>
-          <w:rFonts w:ascii="Avenir Book" w:hAnsi="Avenir Book" w:cs="Cordia New"/>
-          <w:sz w:val="28"/>
-          <w:szCs w:val="28"/>
-          <w:lang w:bidi="fr-FR"/>
-        </w:rPr>
-        <w:tab/>
-        <w:t xml:space="preserve">        X ECTS</w:t>
-      </w:r>
-    </w:p>
+    <w:tbl>
+      <w:tblPr>
+        <w:tblStyle w:val="Grilledutableau"/>
+        <w:tblW w:w="9923" w:type="dxa"/>
+        <w:tblInd w:w="-142" w:type="dxa"/>
+        <w:tblBorders>
+          <w:top w:val="none" w:sz="0" w:space="0" w:color="auto"/>
+          <w:left w:val="none" w:sz="0" w:space="0" w:color="auto"/>
+          <w:bottom w:val="none" w:sz="0" w:space="0" w:color="auto"/>
+          <w:right w:val="none" w:sz="0" w:space="0" w:color="auto"/>
+          <w:insideH w:val="none" w:sz="0" w:space="0" w:color="auto"/>
+          <w:insideV w:val="none" w:sz="0" w:space="0" w:color="auto"/>
+        </w:tblBorders>
+        <w:tblCellMar>
+          <w:top w:w="113" w:type="dxa"/>
+          <w:left w:w="113" w:type="dxa"/>
+          <w:bottom w:w="113" w:type="dxa"/>
+          <w:right w:w="113" w:type="dxa"/>
+        </w:tblCellMar>
+        <w:tblLook w:val="04A0" w:firstRow="1" w:lastRow="0" w:firstColumn="1" w:lastColumn="0" w:noHBand="0" w:noVBand="1"/>
+      </w:tblPr>
+      <w:tblGrid>
+        <w:gridCol w:w="7088"/>
+        <w:gridCol w:w="2835"/>
+      </w:tblGrid>
+      <w:tr>
+        <w:tc>
+          <w:tcPr>
+            <w:tcW w:w="9923" w:type="dxa"/>
+            <w:gridSpan w:val="2"/>
+            <w:shd w:val="clear" w:color="auto" w:fill="3494BA" w:themeFill="accent1"/>
+          </w:tcPr>
+          <w:p>
+            <w:pPr>
+              <w:pStyle w:val="Titre1"/>
+              <w:pBdr>
+                <w:top w:val="none" w:sz="0" w:space="0" w:color="auto"/>
+                <w:left w:val="none" w:sz="0" w:space="0" w:color="auto"/>
+                <w:bottom w:val="none" w:sz="0" w:space="0" w:color="auto"/>
+                <w:right w:val="none" w:sz="0" w:space="0" w:color="auto"/>
+              </w:pBdr>
+              <w:shd w:val="clear" w:color="auto" w:fill="auto"/>
+              <w:outlineLvl w:val="0"/>
+              <w:rPr>
+                <w:rFonts w:ascii="Avenir Book" w:hAnsi="Avenir Book" w:cs="Cordia New"/>
+                <w:sz w:val="28"/>
+                <w:szCs w:val="28"/>
+                <w:lang w:val="en-US" w:bidi="fr-FR"/>
+              </w:rPr>
+            </w:pPr>
+            <w:r>
+              <w:rPr>
+                <w:rStyle w:val="Accentuationintense"/>
+                <w:rFonts w:ascii="Avenir Medium" w:hAnsi="Avenir Medium"/>
+                <w:color w:val="FFFF00"/>
+                <w:sz w:val="28"/>
+                <w:szCs w:val="28"/>
+              </w:rPr>
+              <w:t xml:space="preserve">SEMESTRE </w:t>
+            </w:r>
+            <w:r>
+              <w:rPr>
+                <w:rStyle w:val="Accentuationintense"/>
+                <w:rFonts w:ascii="Avenir Medium" w:hAnsi="Avenir Medium"/>
+                <w:color w:val="FFFF00"/>
+                <w:sz w:val="28"/>
+                <w:szCs w:val="28"/>
+              </w:rPr>
+              <w:t>{</w:t>
+            </w:r>
+            <w:proofErr w:type="spellStart"/>
+            <w:r>
+              <w:rPr>
+                <w:rStyle w:val="Accentuationintense"/>
+                <w:rFonts w:ascii="Avenir Medium" w:hAnsi="Avenir Medium"/>
+                <w:color w:val="FFFF00"/>
+                <w:sz w:val="28"/>
+                <w:szCs w:val="28"/>
+              </w:rPr>
+              <w:t>semester</w:t>
+            </w:r>
+            <w:proofErr w:type="spellEnd"/>
+            <w:r>
+              <w:rPr>
+                <w:rStyle w:val="Accentuationintense"/>
+                <w:rFonts w:ascii="Avenir Medium" w:hAnsi="Avenir Medium"/>
+                <w:color w:val="FFFF00"/>
+                <w:sz w:val="28"/>
+                <w:szCs w:val="28"/>
+              </w:rPr>
+              <w:t>}</w:t>
+            </w:r>
+          </w:p>
+        </w:tc>
+      </w:tr>
+      <w:tr>
+        <w:tc>
+          <w:tcPr>
+            <w:tcW w:w="7088" w:type="dxa"/>
+            <w:shd w:val="clear" w:color="auto" w:fill="3494BA" w:themeFill="accent1"/>
+          </w:tcPr>
+          <w:p>
+            <w:pPr>
+              <w:pStyle w:val="Titre1"/>
+              <w:pBdr>
+                <w:top w:val="none" w:sz="0" w:space="0" w:color="auto"/>
+                <w:left w:val="none" w:sz="0" w:space="0" w:color="auto"/>
+                <w:bottom w:val="none" w:sz="0" w:space="0" w:color="auto"/>
+                <w:right w:val="none" w:sz="0" w:space="0" w:color="auto"/>
+              </w:pBdr>
+              <w:shd w:val="clear" w:color="auto" w:fill="auto"/>
+              <w:jc w:val="both"/>
+              <w:outlineLvl w:val="0"/>
+              <w:rPr>
+                <w:rFonts w:ascii="Avenir Book" w:hAnsi="Avenir Book" w:cs="Cordia New"/>
+                <w:sz w:val="28"/>
+                <w:szCs w:val="28"/>
+                <w:lang w:val="en-US" w:bidi="fr-FR"/>
+              </w:rPr>
+            </w:pPr>
+            <w:r>
+              <w:rPr>
+                <w:rFonts w:ascii="Avenir Book" w:hAnsi="Avenir Book" w:cs="Cordia New"/>
+                <w:sz w:val="28"/>
+                <w:szCs w:val="28"/>
+                <w:lang w:val="en-US" w:bidi="fr-FR"/>
+              </w:rPr>
+              <w:t>{</w:t>
+            </w:r>
+            <w:r>
+              <w:rPr>
+                <w:rFonts w:ascii="Avenir Book" w:hAnsi="Avenir Book" w:cs="Cordia New"/>
+                <w:sz w:val="28"/>
+                <w:szCs w:val="28"/>
+                <w:lang w:val="en-US" w:bidi="fr-FR"/>
+              </w:rPr>
+              <w:t>uename</w:t>
+            </w:r>
+            <w:r>
+              <w:rPr>
+                <w:rFonts w:ascii="Avenir Book" w:hAnsi="Avenir Book" w:cs="Cordia New"/>
+                <w:sz w:val="28"/>
+                <w:szCs w:val="28"/>
+                <w:lang w:val="en-US" w:bidi="fr-FR"/>
+              </w:rPr>
+              <w:t>}</w:t>
+            </w:r>
+          </w:p>
+        </w:tc>
+        <w:tc>
+          <w:tcPr>
+            <w:tcW w:w="2835" w:type="dxa"/>
+            <w:shd w:val="clear" w:color="auto" w:fill="3494BA" w:themeFill="accent1"/>
+          </w:tcPr>
+          <w:p>
+            <w:pPr>
+              <w:pStyle w:val="Titre1"/>
+              <w:pBdr>
+                <w:top w:val="none" w:sz="0" w:space="0" w:color="auto"/>
+                <w:left w:val="none" w:sz="0" w:space="0" w:color="auto"/>
+                <w:bottom w:val="none" w:sz="0" w:space="0" w:color="auto"/>
+                <w:right w:val="none" w:sz="0" w:space="0" w:color="auto"/>
+              </w:pBdr>
+              <w:shd w:val="clear" w:color="auto" w:fill="auto"/>
+              <w:jc w:val="right"/>
+              <w:outlineLvl w:val="0"/>
+              <w:rPr>
+                <w:rFonts w:ascii="Avenir Book" w:hAnsi="Avenir Book" w:cs="Cordia New"/>
+                <w:sz w:val="28"/>
+                <w:szCs w:val="28"/>
+                <w:lang w:val="en-US" w:bidi="fr-FR"/>
+              </w:rPr>
+            </w:pPr>
+            <w:r>
+              <w:rPr>
+                <w:rFonts w:ascii="Avenir Book" w:hAnsi="Avenir Book" w:cs="Cordia New"/>
+                <w:sz w:val="28"/>
+                <w:szCs w:val="28"/>
+                <w:lang w:val="en-US" w:bidi="fr-FR"/>
+              </w:rPr>
+              <w:t>{credits}</w:t>
+            </w:r>
+            <w:r>
+              <w:rPr>
+                <w:rFonts w:ascii="Avenir Book" w:hAnsi="Avenir Book" w:cs="Cordia New"/>
+                <w:sz w:val="28"/>
+                <w:szCs w:val="28"/>
+                <w:lang w:val="en-US" w:bidi="fr-FR"/>
+              </w:rPr>
+              <w:t xml:space="preserve"> ECTS</w:t>
+            </w:r>
+          </w:p>
+        </w:tc>
+      </w:tr>
+    </w:tbl>
     <w:p>
       <w:pPr>
         <w:pStyle w:val="Titre3"/>
@@ -714,7 +783,7 @@
       <w:rPr>
         <w:rFonts w:ascii="Cordia New" w:hAnsi="Cordia New" w:cs="Cordia New"/>
       </w:rPr>
-      <w:t xml:space="preserve"> Parcours </w:t>
+      <w:t xml:space="preserve">Parcours </w:t>
     </w:r>
     <w:r>
       <w:rPr>
@@ -2079,6 +2148,25 @@
     <w:unhideWhenUsed/>
     <w:rsid w:val="00922059"/>
   </w:style>
+  <w:style w:type="table" w:styleId="Grilledutableau">
+    <w:name w:val="Table Grid"/>
+    <w:basedOn w:val="TableauNormal"/>
+    <w:uiPriority w:val="39"/>
+    <w:rsid w:val="00B95281"/>
+    <w:pPr>
+      <w:spacing w:before="0" w:after="0" w:line="240" w:lineRule="auto"/>
+    </w:pPr>
+    <w:tblPr>
+      <w:tblBorders>
+        <w:top w:val="single" w:sz="4" w:space="0" w:color="auto"/>
+        <w:left w:val="single" w:sz="4" w:space="0" w:color="auto"/>
+        <w:bottom w:val="single" w:sz="4" w:space="0" w:color="auto"/>
+        <w:right w:val="single" w:sz="4" w:space="0" w:color="auto"/>
+        <w:insideH w:val="single" w:sz="4" w:space="0" w:color="auto"/>
+        <w:insideV w:val="single" w:sz="4" w:space="0" w:color="auto"/>
+      </w:tblBorders>
+    </w:tblPr>
+  </w:style>
 </w:styles>
 </file>
 

</xml_diff>